<commit_message>
G41-233 #comment Update US420 document.
</commit_message>
<xml_diff>
--- a/Documentation/Sprint4/LAPR3/US420/US420.docx
+++ b/Documentation/Sprint4/LAPR3/US420/US420.docx
@@ -9,6 +9,7 @@
           <w:b/>
           <w:sz w:val="32"/>
           <w:szCs w:val="32"/>
+          <w:lang w:val="en-US"/>
         </w:rPr>
       </w:pPr>
       <w:r>
@@ -16,6 +17,7 @@
           <w:b/>
           <w:sz w:val="32"/>
           <w:szCs w:val="32"/>
+          <w:lang w:val="en-US"/>
         </w:rPr>
         <w:t>US420</w:t>
       </w:r>
@@ -27,6 +29,7 @@
           <w:b/>
           <w:sz w:val="32"/>
           <w:szCs w:val="32"/>
+          <w:lang w:val="en-US"/>
         </w:rPr>
       </w:pPr>
     </w:p>
@@ -88,13 +91,7 @@
         <w:rPr>
           <w:lang w:val="en-US"/>
         </w:rPr>
-        <w:t xml:space="preserve"> </w:t>
-      </w:r>
-      <w:r>
-        <w:rPr>
-          <w:lang w:val="en-US"/>
-        </w:rPr>
-        <w:t xml:space="preserve">- </w:t>
+        <w:t xml:space="preserve"> - </w:t>
       </w:r>
       <w:r>
         <w:rPr>
@@ -155,6 +152,7 @@
           <w:b/>
           <w:sz w:val="24"/>
           <w:szCs w:val="24"/>
+          <w:lang w:val="en-US"/>
         </w:rPr>
       </w:pPr>
       <w:r>
@@ -162,6 +160,7 @@
           <w:b/>
           <w:sz w:val="24"/>
           <w:szCs w:val="24"/>
+          <w:lang w:val="en-US"/>
         </w:rPr>
         <w:t>Calculation of ship pressure</w:t>
       </w:r>
@@ -172,6 +171,7 @@
           <w:b/>
           <w:sz w:val="24"/>
           <w:szCs w:val="24"/>
+          <w:lang w:val="en-US"/>
         </w:rPr>
       </w:pPr>
     </w:p>
@@ -186,6 +186,7 @@
           <w:b/>
           <w:sz w:val="24"/>
           <w:szCs w:val="24"/>
+          <w:lang w:val="en-US"/>
         </w:rPr>
         <w:tab/>
       </w:r>
@@ -193,17 +194,27 @@
         <w:rPr>
           <w:lang w:val="en-US"/>
         </w:rPr>
-        <w:t>To calculate the pressure, we took into account some values ​​of old problems, already solved, more precisely US418 and US419 to obtain the total mass of the ship of containers with and without cargo. In the example of the ship with cargo, an example was used in which the vessel only contains 100 containers.</w:t>
-      </w:r>
-    </w:p>
-    <w:p>
-      <w:pPr>
-        <w:rPr>
-          <w:lang w:val="en-US"/>
-        </w:rPr>
-      </w:pPr>
-      <w:bookmarkStart w:id="0" w:name="_GoBack"/>
-      <w:bookmarkEnd w:id="0"/>
+        <w:t xml:space="preserve">To calculate the pressure, we took into account some values ​​of old problems, already solved, more precisely US418 and US419 to obtain the total mass of the ship of containers with and without cargo. In the example of the ship with cargo, an example was used in </w:t>
+      </w:r>
+      <w:r>
+        <w:rPr>
+          <w:lang w:val="en-US"/>
+        </w:rPr>
+        <w:t>which the vessel only contains 2</w:t>
+      </w:r>
+      <w:r>
+        <w:rPr>
+          <w:lang w:val="en-US"/>
+        </w:rPr>
+        <w:t>00 containers.</w:t>
+      </w:r>
+    </w:p>
+    <w:p>
+      <w:pPr>
+        <w:rPr>
+          <w:lang w:val="en-US"/>
+        </w:rPr>
+      </w:pPr>
       <w:r>
         <w:rPr>
           <w:lang w:val="en-US"/>
@@ -223,11 +234,13 @@
         <w:jc w:val="center"/>
         <w:rPr>
           <w:rFonts w:eastAsiaTheme="minorEastAsia"/>
-        </w:rPr>
-      </w:pPr>
-      <w:r>
-        <w:rPr>
-          <w:b/>
+          <w:lang w:val="en-US"/>
+        </w:rPr>
+      </w:pPr>
+      <w:r>
+        <w:rPr>
+          <w:b/>
+          <w:lang w:val="en-US"/>
         </w:rPr>
         <w:t xml:space="preserve">P = </w:t>
       </w:r>
@@ -270,24 +283,28 @@
         <w:rPr>
           <w:rFonts w:eastAsiaTheme="minorEastAsia"/>
           <w:b/>
+          <w:lang w:val="en-US"/>
         </w:rPr>
         <w:t xml:space="preserve">  </w:t>
       </w:r>
       <w:r>
         <w:rPr>
           <w:rFonts w:eastAsiaTheme="minorEastAsia"/>
+          <w:lang w:val="en-US"/>
         </w:rPr>
         <w:t xml:space="preserve"> </w:t>
       </w:r>
       <w:r>
         <w:rPr>
           <w:rFonts w:eastAsiaTheme="minorEastAsia"/>
+          <w:lang w:val="en-US"/>
         </w:rPr>
         <w:t>where</w:t>
       </w:r>
       <w:r>
         <w:rPr>
           <w:rFonts w:eastAsiaTheme="minorEastAsia"/>
+          <w:lang w:val="en-US"/>
         </w:rPr>
         <w:t>,</w:t>
       </w:r>
@@ -295,19 +312,24 @@
     <w:p>
       <w:pPr>
         <w:jc w:val="center"/>
-      </w:pPr>
-    </w:p>
-    <w:p>
-      <w:pPr>
-        <w:rPr>
-          <w:sz w:val="20"/>
-          <w:szCs w:val="20"/>
-        </w:rPr>
-      </w:pPr>
-      <w:r>
-        <w:rPr>
-          <w:sz w:val="20"/>
-          <w:szCs w:val="20"/>
+        <w:rPr>
+          <w:lang w:val="en-US"/>
+        </w:rPr>
+      </w:pPr>
+    </w:p>
+    <w:p>
+      <w:pPr>
+        <w:rPr>
+          <w:sz w:val="20"/>
+          <w:szCs w:val="20"/>
+          <w:lang w:val="en-US"/>
+        </w:rPr>
+      </w:pPr>
+      <w:r>
+        <w:rPr>
+          <w:sz w:val="20"/>
+          <w:szCs w:val="20"/>
+          <w:lang w:val="en-US"/>
         </w:rPr>
         <w:t xml:space="preserve">P = </w:t>
       </w:r>
@@ -315,8 +337,19 @@
         <w:rPr>
           <w:sz w:val="20"/>
           <w:szCs w:val="20"/>
-        </w:rPr>
-        <w:t>pressure that the ship exerts on the sea water, measured in Pascals.</w:t>
+          <w:lang w:val="en-US"/>
+        </w:rPr>
+        <w:t>pressure that the ship exerts on the sea water, measured in Pascals</w:t>
+      </w:r>
+      <w:bookmarkStart w:id="0" w:name="_GoBack"/>
+      <w:bookmarkEnd w:id="0"/>
+      <w:r>
+        <w:rPr>
+          <w:sz w:val="20"/>
+          <w:szCs w:val="20"/>
+          <w:lang w:val="en-US"/>
+        </w:rPr>
+        <w:t>.</w:t>
       </w:r>
     </w:p>
     <w:p>
@@ -497,7 +530,7 @@
           <w:noProof/>
           <w:sz w:val="20"/>
           <w:szCs w:val="20"/>
-          <w:lang w:val="en-US" w:eastAsia="pt-PT"/>
+          <w:lang w:eastAsia="pt-PT"/>
         </w:rPr>
       </w:pPr>
       <w:r>
@@ -509,29 +542,48 @@
         </w:rPr>
         <w:tab/>
       </w:r>
-      <w:r>
-        <w:rPr>
-          <w:b/>
-          <w:sz w:val="20"/>
-          <w:szCs w:val="20"/>
-        </w:rPr>
-        <w:t>p = m x g =&gt; (</w:t>
-      </w:r>
-      <w:r>
-        <w:rPr>
-          <w:noProof/>
-          <w:sz w:val="20"/>
-          <w:szCs w:val="20"/>
-          <w:lang w:val="en-US" w:eastAsia="pt-PT"/>
-        </w:rPr>
-        <w:t>7,020 + 3861 + 7,020 + 23,4</w:t>
-      </w:r>
-      <w:r>
-        <w:rPr>
-          <w:noProof/>
-          <w:sz w:val="20"/>
-          <w:szCs w:val="20"/>
-          <w:lang w:val="en-US" w:eastAsia="pt-PT"/>
+      <w:proofErr w:type="gramStart"/>
+      <w:r>
+        <w:rPr>
+          <w:b/>
+          <w:sz w:val="20"/>
+          <w:szCs w:val="20"/>
+        </w:rPr>
+        <w:t>p</w:t>
+      </w:r>
+      <w:proofErr w:type="gramEnd"/>
+      <w:r>
+        <w:rPr>
+          <w:b/>
+          <w:sz w:val="20"/>
+          <w:szCs w:val="20"/>
+        </w:rPr>
+        <w:t xml:space="preserve"> = m x g =&gt; (</w:t>
+      </w:r>
+      <w:r>
+        <w:rPr>
+          <w:noProof/>
+          <w:sz w:val="20"/>
+          <w:szCs w:val="20"/>
+          <w:lang w:eastAsia="pt-PT"/>
+        </w:rPr>
+        <w:t xml:space="preserve">7,020 + 3861 + 7,020 + </w:t>
+      </w:r>
+      <w:r>
+        <w:rPr>
+          <w:noProof/>
+          <w:sz w:val="20"/>
+          <w:szCs w:val="20"/>
+          <w:lang w:eastAsia="pt-PT"/>
+        </w:rPr>
+        <w:t>39</w:t>
+      </w:r>
+      <w:r>
+        <w:rPr>
+          <w:noProof/>
+          <w:sz w:val="20"/>
+          <w:szCs w:val="20"/>
+          <w:lang w:eastAsia="pt-PT"/>
         </w:rPr>
         <w:t xml:space="preserve">) x </w:t>
       </w:r>
@@ -540,7 +592,7 @@
           <w:noProof/>
           <w:sz w:val="20"/>
           <w:szCs w:val="20"/>
-          <w:lang w:val="en-US" w:eastAsia="pt-PT"/>
+          <w:lang w:eastAsia="pt-PT"/>
         </w:rPr>
         <w:t>10</w:t>
       </w:r>
@@ -549,7 +601,7 @@
           <w:noProof/>
           <w:sz w:val="20"/>
           <w:szCs w:val="20"/>
-          <w:lang w:val="en-US" w:eastAsia="pt-PT"/>
+          <w:lang w:eastAsia="pt-PT"/>
         </w:rPr>
         <w:t xml:space="preserve"> </w:t>
       </w:r>
@@ -567,9 +619,27 @@
           <w:noProof/>
           <w:sz w:val="20"/>
           <w:szCs w:val="20"/>
-          <w:lang w:val="en-US" w:eastAsia="pt-PT"/>
-        </w:rPr>
-        <w:t xml:space="preserve"> p = 38984,4 N</w:t>
+          <w:lang w:eastAsia="pt-PT"/>
+        </w:rPr>
+        <w:t xml:space="preserve"> p = 3</w:t>
+      </w:r>
+      <w:r>
+        <w:rPr>
+          <w:noProof/>
+          <w:sz w:val="20"/>
+          <w:szCs w:val="20"/>
+          <w:lang w:eastAsia="pt-PT"/>
+        </w:rPr>
+        <w:t>9140</w:t>
+      </w:r>
+      <w:r>
+        <w:rPr>
+          <w:noProof/>
+          <w:sz w:val="20"/>
+          <w:szCs w:val="20"/>
+          <w:lang w:eastAsia="pt-PT"/>
+        </w:rPr>
+        <w:t>,4 N</w:t>
       </w:r>
     </w:p>
     <w:p>
@@ -579,15 +649,15 @@
           <w:noProof/>
           <w:sz w:val="20"/>
           <w:szCs w:val="20"/>
-          <w:lang w:val="en-US" w:eastAsia="pt-PT"/>
-        </w:rPr>
-      </w:pPr>
-      <w:r>
-        <w:rPr>
-          <w:noProof/>
-          <w:sz w:val="20"/>
-          <w:szCs w:val="20"/>
-          <w:lang w:val="en-US" w:eastAsia="pt-PT"/>
+          <w:lang w:eastAsia="pt-PT"/>
+        </w:rPr>
+      </w:pPr>
+      <w:r>
+        <w:rPr>
+          <w:noProof/>
+          <w:sz w:val="20"/>
+          <w:szCs w:val="20"/>
+          <w:lang w:eastAsia="pt-PT"/>
         </w:rPr>
         <w:tab/>
       </w:r>
@@ -597,7 +667,7 @@
           <w:noProof/>
           <w:sz w:val="20"/>
           <w:szCs w:val="20"/>
-          <w:lang w:val="en-US" w:eastAsia="pt-PT"/>
+          <w:lang w:eastAsia="pt-PT"/>
         </w:rPr>
         <w:t xml:space="preserve">A = c x l =&gt; </w:t>
       </w:r>
@@ -606,7 +676,7 @@
           <w:noProof/>
           <w:sz w:val="20"/>
           <w:szCs w:val="20"/>
-          <w:lang w:val="en-US" w:eastAsia="pt-PT"/>
+          <w:lang w:eastAsia="pt-PT"/>
         </w:rPr>
         <w:t xml:space="preserve">390 x 50 </w:t>
       </w:r>
@@ -624,7 +694,7 @@
           <w:noProof/>
           <w:sz w:val="20"/>
           <w:szCs w:val="20"/>
-          <w:lang w:val="en-US" w:eastAsia="pt-PT"/>
+          <w:lang w:eastAsia="pt-PT"/>
         </w:rPr>
         <w:t xml:space="preserve"> A = 19500 m</w:t>
       </w:r>
@@ -634,7 +704,7 @@
           <w:noProof/>
           <w:sz w:val="20"/>
           <w:szCs w:val="20"/>
-          <w:lang w:val="en-US" w:eastAsia="pt-PT"/>
+          <w:lang w:eastAsia="pt-PT"/>
         </w:rPr>
         <w:t>²</w:t>
       </w:r>
@@ -654,7 +724,7 @@
           <w:noProof/>
           <w:sz w:val="20"/>
           <w:szCs w:val="20"/>
-          <w:lang w:val="en-US" w:eastAsia="pt-PT"/>
+          <w:lang w:eastAsia="pt-PT"/>
         </w:rPr>
         <w:tab/>
       </w:r>
@@ -758,39 +828,39 @@
       </w:r>
       <w:r>
         <w:rPr>
-          <w:rFonts w:eastAsiaTheme="minorEastAsia"/>
-          <w:sz w:val="20"/>
-          <w:szCs w:val="20"/>
-          <w:lang w:val="en-US"/>
-        </w:rPr>
-        <w:t>38984</w:t>
-      </w:r>
-      <w:r>
-        <w:rPr>
-          <w:rFonts w:eastAsiaTheme="minorEastAsia"/>
-          <w:sz w:val="20"/>
-          <w:szCs w:val="20"/>
-          <w:lang w:val="en-US"/>
-        </w:rPr>
-        <w:t>,</w:t>
-      </w:r>
-      <w:r>
-        <w:rPr>
-          <w:rFonts w:eastAsiaTheme="minorEastAsia"/>
-          <w:sz w:val="20"/>
-          <w:szCs w:val="20"/>
-          <w:lang w:val="en-US"/>
-        </w:rPr>
-        <w:t>4</w:t>
-      </w:r>
-      <w:r>
-        <w:rPr>
-          <w:rFonts w:eastAsiaTheme="minorEastAsia"/>
-          <w:sz w:val="20"/>
-          <w:szCs w:val="20"/>
-          <w:lang w:val="en-US"/>
-        </w:rPr>
-        <w:t xml:space="preserve"> x 10</w:t>
+          <w:noProof/>
+          <w:sz w:val="20"/>
+          <w:szCs w:val="20"/>
+          <w:lang w:eastAsia="pt-PT"/>
+        </w:rPr>
+        <w:t>3</w:t>
+      </w:r>
+      <w:r>
+        <w:rPr>
+          <w:noProof/>
+          <w:sz w:val="20"/>
+          <w:szCs w:val="20"/>
+          <w:lang w:eastAsia="pt-PT"/>
+        </w:rPr>
+        <w:t>9140</w:t>
+      </w:r>
+      <w:r>
+        <w:rPr>
+          <w:noProof/>
+          <w:sz w:val="20"/>
+          <w:szCs w:val="20"/>
+          <w:lang w:eastAsia="pt-PT"/>
+        </w:rPr>
+        <w:t xml:space="preserve">,4 </w:t>
+      </w:r>
+      <w:r>
+        <w:rPr>
+          <w:rFonts w:eastAsiaTheme="minorEastAsia"/>
+          <w:sz w:val="20"/>
+          <w:szCs w:val="20"/>
+          <w:lang w:val="en-US"/>
+        </w:rPr>
+        <w:t>x 10</w:t>
       </w:r>
       <w:r>
         <w:rPr>
@@ -808,14 +878,171 @@
           <w:szCs w:val="20"/>
           <w:lang w:val="en-US" w:eastAsia="pt-PT"/>
         </w:rPr>
-        <w:t>19500</w:t>
-      </w:r>
-      <w:r>
-        <w:rPr>
-          <w:noProof/>
-          <w:sz w:val="20"/>
-          <w:szCs w:val="20"/>
-          <w:lang w:val="en-US" w:eastAsia="pt-PT"/>
+        <w:t xml:space="preserve">19500 </w:t>
+      </w:r>
+      <w:r>
+        <w:rPr>
+          <w:noProof/>
+          <w:sz w:val="20"/>
+          <w:szCs w:val="20"/>
+          <w:lang w:val="en-US" w:eastAsia="pt-PT"/>
+        </w:rPr>
+        <w:sym w:font="Wingdings" w:char="F0F3"/>
+      </w:r>
+      <w:r>
+        <w:rPr>
+          <w:noProof/>
+          <w:sz w:val="20"/>
+          <w:szCs w:val="20"/>
+          <w:lang w:val="en-US" w:eastAsia="pt-PT"/>
+        </w:rPr>
+        <w:t xml:space="preserve"> P = </w:t>
+      </w:r>
+      <w:r>
+        <w:rPr>
+          <w:noProof/>
+          <w:sz w:val="20"/>
+          <w:szCs w:val="20"/>
+          <w:lang w:val="en-US" w:eastAsia="pt-PT"/>
+        </w:rPr>
+        <w:t>2007,2</w:t>
+      </w:r>
+      <w:r>
+        <w:rPr>
+          <w:noProof/>
+          <w:sz w:val="20"/>
+          <w:szCs w:val="20"/>
+          <w:lang w:val="en-US" w:eastAsia="pt-PT"/>
+        </w:rPr>
+        <w:t xml:space="preserve"> Pa </w:t>
+      </w:r>
+    </w:p>
+    <w:p>
+      <w:pPr>
+        <w:rPr>
+          <w:noProof/>
+          <w:sz w:val="20"/>
+          <w:szCs w:val="20"/>
+          <w:lang w:val="en-US" w:eastAsia="pt-PT"/>
+        </w:rPr>
+      </w:pPr>
+    </w:p>
+    <w:p>
+      <w:pPr>
+        <w:rPr>
+          <w:b/>
+          <w:sz w:val="20"/>
+          <w:szCs w:val="20"/>
+          <w:lang w:val="en-US"/>
+        </w:rPr>
+      </w:pPr>
+      <w:r>
+        <w:rPr>
+          <w:b/>
+          <w:sz w:val="20"/>
+          <w:szCs w:val="20"/>
+          <w:lang w:val="en-US"/>
+        </w:rPr>
+        <w:t>Pressure for the ship with the cargo</w:t>
+      </w:r>
+    </w:p>
+    <w:p>
+      <w:pPr>
+        <w:rPr>
+          <w:b/>
+          <w:sz w:val="20"/>
+          <w:szCs w:val="20"/>
+          <w:lang w:val="en-US"/>
+        </w:rPr>
+      </w:pPr>
+    </w:p>
+    <w:p>
+      <w:pPr>
+        <w:rPr>
+          <w:noProof/>
+          <w:sz w:val="20"/>
+          <w:szCs w:val="20"/>
+          <w:lang w:eastAsia="pt-PT"/>
+        </w:rPr>
+      </w:pPr>
+      <w:r>
+        <w:rPr>
+          <w:b/>
+          <w:sz w:val="20"/>
+          <w:szCs w:val="20"/>
+          <w:lang w:val="en-US"/>
+        </w:rPr>
+        <w:tab/>
+      </w:r>
+      <w:proofErr w:type="gramStart"/>
+      <w:r>
+        <w:rPr>
+          <w:b/>
+          <w:sz w:val="20"/>
+          <w:szCs w:val="20"/>
+        </w:rPr>
+        <w:t>p</w:t>
+      </w:r>
+      <w:proofErr w:type="gramEnd"/>
+      <w:r>
+        <w:rPr>
+          <w:b/>
+          <w:sz w:val="20"/>
+          <w:szCs w:val="20"/>
+        </w:rPr>
+        <w:t xml:space="preserve"> = m x g =&gt; (</w:t>
+      </w:r>
+      <w:r>
+        <w:rPr>
+          <w:noProof/>
+          <w:sz w:val="20"/>
+          <w:szCs w:val="20"/>
+          <w:lang w:eastAsia="pt-PT"/>
+        </w:rPr>
+        <w:t xml:space="preserve">7,020 + 3861 + 7,020 + </w:t>
+      </w:r>
+      <w:r>
+        <w:rPr>
+          <w:noProof/>
+          <w:sz w:val="20"/>
+          <w:szCs w:val="20"/>
+          <w:lang w:eastAsia="pt-PT"/>
+        </w:rPr>
+        <w:t>39</w:t>
+      </w:r>
+      <w:r>
+        <w:rPr>
+          <w:noProof/>
+          <w:sz w:val="20"/>
+          <w:szCs w:val="20"/>
+          <w:lang w:eastAsia="pt-PT"/>
+        </w:rPr>
+        <w:t xml:space="preserve"> + 29,874 + 29,874</w:t>
+      </w:r>
+      <w:r>
+        <w:rPr>
+          <w:noProof/>
+          <w:sz w:val="20"/>
+          <w:szCs w:val="20"/>
+          <w:lang w:eastAsia="pt-PT"/>
+        </w:rPr>
+        <w:t xml:space="preserve">) x </w:t>
+      </w:r>
+      <w:r>
+        <w:rPr>
+          <w:noProof/>
+          <w:sz w:val="20"/>
+          <w:szCs w:val="20"/>
+          <w:lang w:eastAsia="pt-PT"/>
+        </w:rPr>
+        <w:t>10</w:t>
+      </w:r>
+      <w:r>
+        <w:rPr>
+          <w:noProof/>
+          <w:sz w:val="20"/>
+          <w:szCs w:val="20"/>
+          <w:lang w:eastAsia="pt-PT"/>
         </w:rPr>
         <w:t xml:space="preserve"> </w:t>
       </w:r>
@@ -833,120 +1060,84 @@
           <w:noProof/>
           <w:sz w:val="20"/>
           <w:szCs w:val="20"/>
-          <w:lang w:val="en-US" w:eastAsia="pt-PT"/>
-        </w:rPr>
-        <w:t xml:space="preserve"> P = 1999,2 Pa </w:t>
-      </w:r>
-    </w:p>
-    <w:p>
-      <w:pPr>
-        <w:rPr>
-          <w:noProof/>
-          <w:sz w:val="20"/>
-          <w:szCs w:val="20"/>
-          <w:lang w:val="en-US" w:eastAsia="pt-PT"/>
-        </w:rPr>
-      </w:pPr>
-    </w:p>
-    <w:p>
-      <w:pPr>
-        <w:rPr>
-          <w:b/>
-          <w:sz w:val="20"/>
-          <w:szCs w:val="20"/>
-          <w:lang w:val="en-US"/>
-        </w:rPr>
-      </w:pPr>
-      <w:r>
-        <w:rPr>
-          <w:b/>
-          <w:sz w:val="20"/>
-          <w:szCs w:val="20"/>
-          <w:lang w:val="en-US"/>
-        </w:rPr>
-        <w:t>Pressure for the ship with the cargo</w:t>
-      </w:r>
-    </w:p>
-    <w:p>
-      <w:pPr>
-        <w:rPr>
-          <w:b/>
-          <w:sz w:val="20"/>
-          <w:szCs w:val="20"/>
-          <w:lang w:val="en-US"/>
-        </w:rPr>
-      </w:pPr>
-    </w:p>
-    <w:p>
-      <w:pPr>
-        <w:rPr>
-          <w:noProof/>
-          <w:sz w:val="20"/>
-          <w:szCs w:val="20"/>
-          <w:lang w:eastAsia="pt-PT"/>
-        </w:rPr>
-      </w:pPr>
-      <w:r>
-        <w:rPr>
-          <w:b/>
-          <w:sz w:val="20"/>
-          <w:szCs w:val="20"/>
-          <w:lang w:val="en-US"/>
+          <w:lang w:eastAsia="pt-PT"/>
+        </w:rPr>
+        <w:t xml:space="preserve"> p = </w:t>
+      </w:r>
+      <w:r>
+        <w:rPr>
+          <w:noProof/>
+          <w:sz w:val="20"/>
+          <w:szCs w:val="20"/>
+          <w:lang w:eastAsia="pt-PT"/>
+        </w:rPr>
+        <w:t>39</w:t>
+      </w:r>
+      <w:r>
+        <w:rPr>
+          <w:noProof/>
+          <w:sz w:val="20"/>
+          <w:szCs w:val="20"/>
+          <w:lang w:eastAsia="pt-PT"/>
+        </w:rPr>
+        <w:t>737</w:t>
+      </w:r>
+      <w:r>
+        <w:rPr>
+          <w:noProof/>
+          <w:sz w:val="20"/>
+          <w:szCs w:val="20"/>
+          <w:lang w:eastAsia="pt-PT"/>
+        </w:rPr>
+        <w:t xml:space="preserve">,88 </w:t>
+      </w:r>
+      <w:r>
+        <w:rPr>
+          <w:noProof/>
+          <w:sz w:val="20"/>
+          <w:szCs w:val="20"/>
+          <w:lang w:eastAsia="pt-PT"/>
+        </w:rPr>
+        <w:t>N</w:t>
+      </w:r>
+    </w:p>
+    <w:p>
+      <w:pPr>
+        <w:rPr>
+          <w:rFonts w:cstheme="minorHAnsi"/>
+          <w:noProof/>
+          <w:sz w:val="20"/>
+          <w:szCs w:val="20"/>
+          <w:lang w:eastAsia="pt-PT"/>
+        </w:rPr>
+      </w:pPr>
+      <w:r>
+        <w:rPr>
+          <w:noProof/>
+          <w:sz w:val="20"/>
+          <w:szCs w:val="20"/>
+          <w:lang w:eastAsia="pt-PT"/>
         </w:rPr>
         <w:tab/>
       </w:r>
       <w:r>
         <w:rPr>
           <w:b/>
-          <w:sz w:val="20"/>
-          <w:szCs w:val="20"/>
-        </w:rPr>
-        <w:t>p = m x g =&gt; (</w:t>
-      </w:r>
-      <w:r>
-        <w:rPr>
-          <w:noProof/>
-          <w:sz w:val="20"/>
-          <w:szCs w:val="20"/>
-          <w:lang w:eastAsia="pt-PT"/>
-        </w:rPr>
-        <w:t>7,020 + 3861 + 7,020 + 23,4</w:t>
-      </w:r>
-      <w:r>
-        <w:rPr>
-          <w:noProof/>
-          <w:sz w:val="20"/>
-          <w:szCs w:val="20"/>
-          <w:lang w:eastAsia="pt-PT"/>
-        </w:rPr>
-        <w:t xml:space="preserve"> + 29,874 + 29,874</w:t>
-      </w:r>
-      <w:r>
-        <w:rPr>
-          <w:noProof/>
-          <w:sz w:val="20"/>
-          <w:szCs w:val="20"/>
-          <w:lang w:eastAsia="pt-PT"/>
-        </w:rPr>
-        <w:t xml:space="preserve">) x </w:t>
-      </w:r>
-      <w:r>
-        <w:rPr>
-          <w:noProof/>
-          <w:sz w:val="20"/>
-          <w:szCs w:val="20"/>
-          <w:lang w:eastAsia="pt-PT"/>
-        </w:rPr>
-        <w:t>10</w:t>
-      </w:r>
-      <w:r>
-        <w:rPr>
-          <w:noProof/>
-          <w:sz w:val="20"/>
-          <w:szCs w:val="20"/>
-          <w:lang w:eastAsia="pt-PT"/>
-        </w:rPr>
-        <w:t xml:space="preserve"> </w:t>
+          <w:noProof/>
+          <w:sz w:val="20"/>
+          <w:szCs w:val="20"/>
+          <w:lang w:eastAsia="pt-PT"/>
+        </w:rPr>
+        <w:t xml:space="preserve">A = c x l =&gt; </w:t>
+      </w:r>
+      <w:r>
+        <w:rPr>
+          <w:noProof/>
+          <w:sz w:val="20"/>
+          <w:szCs w:val="20"/>
+          <w:lang w:eastAsia="pt-PT"/>
+        </w:rPr>
+        <w:t xml:space="preserve">390 x 50 </w:t>
       </w:r>
       <w:r>
         <w:rPr>
@@ -964,29 +1155,9 @@
           <w:szCs w:val="20"/>
           <w:lang w:eastAsia="pt-PT"/>
         </w:rPr>
-        <w:t xml:space="preserve"> p = </w:t>
-      </w:r>
-      <w:r>
-        <w:rPr>
-          <w:noProof/>
-          <w:sz w:val="20"/>
-          <w:szCs w:val="20"/>
-          <w:lang w:eastAsia="pt-PT"/>
-        </w:rPr>
-        <w:t xml:space="preserve">39581,88 </w:t>
-      </w:r>
-      <w:r>
-        <w:rPr>
-          <w:noProof/>
-          <w:sz w:val="20"/>
-          <w:szCs w:val="20"/>
-          <w:lang w:eastAsia="pt-PT"/>
-        </w:rPr>
-        <w:t>N</w:t>
-      </w:r>
-    </w:p>
-    <w:p>
-      <w:pPr>
+        <w:t xml:space="preserve"> A = 19500 m</w:t>
+      </w:r>
+      <w:r>
         <w:rPr>
           <w:rFonts w:cstheme="minorHAnsi"/>
           <w:noProof/>
@@ -994,9 +1165,21 @@
           <w:szCs w:val="20"/>
           <w:lang w:eastAsia="pt-PT"/>
         </w:rPr>
-      </w:pPr>
-      <w:r>
-        <w:rPr>
+        <w:t>²</w:t>
+      </w:r>
+    </w:p>
+    <w:p>
+      <w:pPr>
+        <w:rPr>
+          <w:noProof/>
+          <w:sz w:val="20"/>
+          <w:szCs w:val="20"/>
+          <w:lang w:val="en-US" w:eastAsia="pt-PT"/>
+        </w:rPr>
+      </w:pPr>
+      <w:r>
+        <w:rPr>
+          <w:rFonts w:cstheme="minorHAnsi"/>
           <w:noProof/>
           <w:sz w:val="20"/>
           <w:szCs w:val="20"/>
@@ -1007,75 +1190,9 @@
       <w:r>
         <w:rPr>
           <w:b/>
-          <w:noProof/>
-          <w:sz w:val="20"/>
-          <w:szCs w:val="20"/>
-          <w:lang w:eastAsia="pt-PT"/>
-        </w:rPr>
-        <w:t xml:space="preserve">A = c x l =&gt; </w:t>
-      </w:r>
-      <w:r>
-        <w:rPr>
-          <w:noProof/>
-          <w:sz w:val="20"/>
-          <w:szCs w:val="20"/>
-          <w:lang w:eastAsia="pt-PT"/>
-        </w:rPr>
-        <w:t xml:space="preserve">390 x 50 </w:t>
-      </w:r>
-      <w:r>
-        <w:rPr>
-          <w:noProof/>
-          <w:sz w:val="20"/>
-          <w:szCs w:val="20"/>
-          <w:lang w:val="en-US" w:eastAsia="pt-PT"/>
-        </w:rPr>
-        <w:sym w:font="Wingdings" w:char="F0F3"/>
-      </w:r>
-      <w:r>
-        <w:rPr>
-          <w:noProof/>
-          <w:sz w:val="20"/>
-          <w:szCs w:val="20"/>
-          <w:lang w:eastAsia="pt-PT"/>
-        </w:rPr>
-        <w:t xml:space="preserve"> A = 19500 m</w:t>
-      </w:r>
-      <w:r>
-        <w:rPr>
-          <w:rFonts w:cstheme="minorHAnsi"/>
-          <w:noProof/>
-          <w:sz w:val="20"/>
-          <w:szCs w:val="20"/>
-          <w:lang w:eastAsia="pt-PT"/>
-        </w:rPr>
-        <w:t>²</w:t>
-      </w:r>
-    </w:p>
-    <w:p>
-      <w:pPr>
-        <w:rPr>
-          <w:noProof/>
-          <w:sz w:val="20"/>
-          <w:szCs w:val="20"/>
-          <w:lang w:eastAsia="pt-PT"/>
-        </w:rPr>
-      </w:pPr>
-      <w:r>
-        <w:rPr>
-          <w:rFonts w:cstheme="minorHAnsi"/>
-          <w:noProof/>
-          <w:sz w:val="20"/>
-          <w:szCs w:val="20"/>
-          <w:lang w:eastAsia="pt-PT"/>
-        </w:rPr>
-        <w:tab/>
-      </w:r>
-      <w:r>
-        <w:rPr>
-          <w:b/>
-          <w:sz w:val="20"/>
-          <w:szCs w:val="20"/>
+          <w:sz w:val="20"/>
+          <w:szCs w:val="20"/>
+          <w:lang w:val="en-US"/>
         </w:rPr>
         <w:t>P</w:t>
       </w:r>
@@ -1084,6 +1201,7 @@
           <w:b/>
           <w:sz w:val="20"/>
           <w:szCs w:val="20"/>
+          <w:lang w:val="en-US"/>
         </w:rPr>
         <w:t>2</w:t>
       </w:r>
@@ -1092,6 +1210,7 @@
           <w:b/>
           <w:sz w:val="20"/>
           <w:szCs w:val="20"/>
+          <w:lang w:val="en-US"/>
         </w:rPr>
         <w:t xml:space="preserve"> = </w:t>
       </w:r>
@@ -1142,50 +1261,25 @@
           <w:b/>
           <w:sz w:val="20"/>
           <w:szCs w:val="20"/>
-        </w:rPr>
-        <w:t xml:space="preserve"> </w:t>
-      </w:r>
-      <w:r>
-        <w:rPr>
-          <w:rFonts w:eastAsiaTheme="minorEastAsia"/>
-          <w:b/>
-          <w:sz w:val="20"/>
-          <w:szCs w:val="20"/>
-        </w:rPr>
-        <w:t xml:space="preserve"> </w:t>
-      </w:r>
-      <w:r>
-        <w:rPr>
-          <w:rFonts w:eastAsiaTheme="minorEastAsia"/>
-          <w:b/>
-          <w:sz w:val="20"/>
-          <w:szCs w:val="20"/>
-        </w:rPr>
-        <w:t xml:space="preserve">=&gt; </w:t>
-      </w:r>
-      <w:r>
-        <w:rPr>
-          <w:noProof/>
-          <w:sz w:val="20"/>
-          <w:szCs w:val="20"/>
-          <w:lang w:eastAsia="pt-PT"/>
-        </w:rPr>
-        <w:t>39581,88</w:t>
-      </w:r>
-      <w:r>
-        <w:rPr>
-          <w:noProof/>
-          <w:sz w:val="20"/>
-          <w:szCs w:val="20"/>
-          <w:lang w:eastAsia="pt-PT"/>
-        </w:rPr>
-        <w:t xml:space="preserve"> </w:t>
-      </w:r>
-      <w:r>
-        <w:rPr>
-          <w:rFonts w:eastAsiaTheme="minorEastAsia"/>
-          <w:sz w:val="20"/>
-          <w:szCs w:val="20"/>
+          <w:lang w:val="en-US"/>
+        </w:rPr>
+        <w:t xml:space="preserve">  =&gt; </w:t>
+      </w:r>
+      <w:r>
+        <w:rPr>
+          <w:noProof/>
+          <w:sz w:val="20"/>
+          <w:szCs w:val="20"/>
+          <w:lang w:eastAsia="pt-PT"/>
+        </w:rPr>
+        <w:t xml:space="preserve">39737,88 </w:t>
+      </w:r>
+      <w:r>
+        <w:rPr>
+          <w:rFonts w:eastAsiaTheme="minorEastAsia"/>
+          <w:sz w:val="20"/>
+          <w:szCs w:val="20"/>
+          <w:lang w:val="en-US"/>
         </w:rPr>
         <w:t>x 10</w:t>
       </w:r>
@@ -1194,6 +1288,7 @@
           <w:rFonts w:eastAsiaTheme="minorEastAsia" w:cstheme="minorHAnsi"/>
           <w:sz w:val="20"/>
           <w:szCs w:val="20"/>
+          <w:lang w:val="en-US"/>
         </w:rPr>
         <w:t xml:space="preserve">³ / </w:t>
       </w:r>
@@ -1202,7 +1297,7 @@
           <w:noProof/>
           <w:sz w:val="20"/>
           <w:szCs w:val="20"/>
-          <w:lang w:eastAsia="pt-PT"/>
+          <w:lang w:val="en-US" w:eastAsia="pt-PT"/>
         </w:rPr>
         <w:t xml:space="preserve">19500 </w:t>
       </w:r>
@@ -1220,46 +1315,37 @@
           <w:noProof/>
           <w:sz w:val="20"/>
           <w:szCs w:val="20"/>
-          <w:lang w:eastAsia="pt-PT"/>
-        </w:rPr>
-        <w:t xml:space="preserve"> P = </w:t>
-      </w:r>
-      <w:r>
-        <w:rPr>
-          <w:noProof/>
-          <w:sz w:val="20"/>
-          <w:szCs w:val="20"/>
-          <w:lang w:eastAsia="pt-PT"/>
-        </w:rPr>
-        <w:t>2029,84</w:t>
-      </w:r>
-      <w:r>
-        <w:rPr>
-          <w:noProof/>
-          <w:sz w:val="20"/>
-          <w:szCs w:val="20"/>
-          <w:lang w:eastAsia="pt-PT"/>
-        </w:rPr>
-        <w:t xml:space="preserve"> Pa </w:t>
-      </w:r>
-    </w:p>
-    <w:p>
-      <w:pPr>
-        <w:rPr>
-          <w:noProof/>
-          <w:sz w:val="20"/>
-          <w:szCs w:val="20"/>
-          <w:lang w:eastAsia="pt-PT"/>
-        </w:rPr>
-      </w:pPr>
-    </w:p>
-    <w:p>
-      <w:pPr>
-        <w:rPr>
-          <w:noProof/>
-          <w:sz w:val="20"/>
-          <w:szCs w:val="20"/>
-          <w:lang w:eastAsia="pt-PT"/>
+          <w:lang w:val="en-US" w:eastAsia="pt-PT"/>
+        </w:rPr>
+        <w:t xml:space="preserve"> P = 2037</w:t>
+      </w:r>
+      <w:r>
+        <w:rPr>
+          <w:noProof/>
+          <w:sz w:val="20"/>
+          <w:szCs w:val="20"/>
+          <w:lang w:val="en-US" w:eastAsia="pt-PT"/>
+        </w:rPr>
+        <w:t xml:space="preserve">,84 Pa </w:t>
+      </w:r>
+    </w:p>
+    <w:p>
+      <w:pPr>
+        <w:rPr>
+          <w:noProof/>
+          <w:sz w:val="20"/>
+          <w:szCs w:val="20"/>
+          <w:lang w:val="en-US" w:eastAsia="pt-PT"/>
+        </w:rPr>
+      </w:pPr>
+    </w:p>
+    <w:p>
+      <w:pPr>
+        <w:rPr>
+          <w:noProof/>
+          <w:sz w:val="20"/>
+          <w:szCs w:val="20"/>
+          <w:lang w:val="en-US" w:eastAsia="pt-PT"/>
         </w:rPr>
       </w:pPr>
     </w:p>
@@ -1374,14 +1460,14 @@
         <w:rPr>
           <w:rFonts w:cstheme="minorHAnsi"/>
           <w:noProof/>
-          <w:lang w:eastAsia="pt-PT"/>
+          <w:lang w:val="en-US" w:eastAsia="pt-PT"/>
         </w:rPr>
       </w:pPr>
       <w:r>
         <w:rPr>
           <w:rFonts w:cstheme="minorHAnsi"/>
           <w:noProof/>
-          <w:lang w:eastAsia="pt-PT"/>
+          <w:lang w:val="en-US" w:eastAsia="pt-PT"/>
         </w:rPr>
         <w:t>Draft = 15 m</w:t>
       </w:r>
@@ -1391,7 +1477,7 @@
         <w:rPr>
           <w:rFonts w:cstheme="minorHAnsi"/>
           <w:noProof/>
-          <w:lang w:eastAsia="pt-PT"/>
+          <w:lang w:val="en-US" w:eastAsia="pt-PT"/>
         </w:rPr>
       </w:pPr>
     </w:p>
@@ -1426,7 +1512,7 @@
         <w:rPr>
           <w:rFonts w:cstheme="minorHAnsi"/>
           <w:noProof/>
-          <w:lang w:val="en-US" w:eastAsia="pt-PT"/>
+          <w:lang w:eastAsia="pt-PT"/>
         </w:rPr>
       </w:pPr>
       <w:r>
@@ -1480,33 +1566,7 @@
             <w:szCs w:val="20"/>
             <w:lang w:eastAsia="pt-PT"/>
           </w:rPr>
-          <m:t>2</m:t>
-        </m:r>
-        <m:r>
-          <m:rPr>
-            <m:sty m:val="bi"/>
-          </m:rPr>
-          <w:rPr>
-            <w:rFonts w:ascii="Cambria Math" w:hAnsi="Cambria Math"/>
-            <w:noProof/>
-            <w:sz w:val="20"/>
-            <w:szCs w:val="20"/>
-            <w:lang w:eastAsia="pt-PT"/>
-          </w:rPr>
-          <m:t>-</m:t>
-        </m:r>
-        <m:r>
-          <m:rPr>
-            <m:sty m:val="bi"/>
-          </m:rPr>
-          <w:rPr>
-            <w:rFonts w:ascii="Cambria Math" w:hAnsi="Cambria Math"/>
-            <w:noProof/>
-            <w:sz w:val="20"/>
-            <w:szCs w:val="20"/>
-            <w:lang w:eastAsia="pt-PT"/>
-          </w:rPr>
-          <m:t>P</m:t>
+          <m:t>2-P</m:t>
         </m:r>
         <m:r>
           <m:rPr>
@@ -1606,16 +1666,16 @@
           <w:noProof/>
           <w:sz w:val="20"/>
           <w:szCs w:val="20"/>
-          <w:lang w:eastAsia="pt-PT"/>
-        </w:rPr>
-      </w:pPr>
-      <w:r>
-        <w:rPr>
-          <w:rFonts w:eastAsiaTheme="minorEastAsia"/>
-          <w:noProof/>
-          <w:sz w:val="20"/>
-          <w:szCs w:val="20"/>
-          <w:lang w:eastAsia="pt-PT"/>
+          <w:lang w:val="en-US" w:eastAsia="pt-PT"/>
+        </w:rPr>
+      </w:pPr>
+      <w:r>
+        <w:rPr>
+          <w:rFonts w:eastAsiaTheme="minorEastAsia"/>
+          <w:noProof/>
+          <w:sz w:val="20"/>
+          <w:szCs w:val="20"/>
+          <w:lang w:val="en-US" w:eastAsia="pt-PT"/>
         </w:rPr>
         <w:t xml:space="preserve">d = </w:t>
       </w:r>
@@ -1625,7 +1685,7 @@
           <w:noProof/>
           <w:sz w:val="20"/>
           <w:szCs w:val="20"/>
-          <w:lang w:eastAsia="pt-PT"/>
+          <w:lang w:val="en-US" w:eastAsia="pt-PT"/>
         </w:rPr>
         <w:t>density of sea water.</w:t>
       </w:r>
@@ -1637,16 +1697,16 @@
           <w:noProof/>
           <w:sz w:val="20"/>
           <w:szCs w:val="20"/>
-          <w:lang w:eastAsia="pt-PT"/>
-        </w:rPr>
-      </w:pPr>
-      <w:r>
-        <w:rPr>
-          <w:rFonts w:eastAsiaTheme="minorEastAsia"/>
-          <w:noProof/>
-          <w:sz w:val="20"/>
-          <w:szCs w:val="20"/>
-          <w:lang w:eastAsia="pt-PT"/>
+          <w:lang w:val="en-US" w:eastAsia="pt-PT"/>
+        </w:rPr>
+      </w:pPr>
+      <w:r>
+        <w:rPr>
+          <w:rFonts w:eastAsiaTheme="minorEastAsia"/>
+          <w:noProof/>
+          <w:sz w:val="20"/>
+          <w:szCs w:val="20"/>
+          <w:lang w:val="en-US" w:eastAsia="pt-PT"/>
         </w:rPr>
         <w:t xml:space="preserve">g = </w:t>
       </w:r>
@@ -1656,7 +1716,7 @@
           <w:noProof/>
           <w:sz w:val="20"/>
           <w:szCs w:val="20"/>
-          <w:lang w:eastAsia="pt-PT"/>
+          <w:lang w:val="en-US" w:eastAsia="pt-PT"/>
         </w:rPr>
         <w:t>gravity acceleration.</w:t>
       </w:r>
@@ -1731,14 +1791,14 @@
         <w:rPr>
           <w:rFonts w:eastAsiaTheme="minorEastAsia"/>
           <w:noProof/>
-          <w:lang w:eastAsia="pt-PT"/>
-        </w:rPr>
-      </w:pPr>
-      <w:r>
-        <w:rPr>
-          <w:rFonts w:eastAsiaTheme="minorEastAsia"/>
-          <w:noProof/>
-          <w:lang w:eastAsia="pt-PT"/>
+          <w:lang w:val="en-US" w:eastAsia="pt-PT"/>
+        </w:rPr>
+      </w:pPr>
+      <w:r>
+        <w:rPr>
+          <w:rFonts w:eastAsiaTheme="minorEastAsia"/>
+          <w:noProof/>
+          <w:lang w:val="en-US" w:eastAsia="pt-PT"/>
         </w:rPr>
         <w:t>Given this</w:t>
       </w:r>
@@ -1746,7 +1806,7 @@
         <w:rPr>
           <w:rFonts w:eastAsiaTheme="minorEastAsia"/>
           <w:noProof/>
-          <w:lang w:eastAsia="pt-PT"/>
+          <w:lang w:val="en-US" w:eastAsia="pt-PT"/>
         </w:rPr>
         <w:t>,</w:t>
       </w:r>
@@ -1756,24 +1816,24 @@
         <w:rPr>
           <w:rFonts w:eastAsiaTheme="minorEastAsia"/>
           <w:noProof/>
-          <w:lang w:eastAsia="pt-PT"/>
-        </w:rPr>
-      </w:pPr>
-    </w:p>
-    <w:p>
-      <w:pPr>
-        <w:rPr>
-          <w:noProof/>
-          <w:sz w:val="20"/>
-          <w:szCs w:val="20"/>
-          <w:lang w:val="en-US" w:eastAsia="pt-PT"/>
-        </w:rPr>
-      </w:pPr>
-      <w:r>
-        <w:rPr>
-          <w:rFonts w:eastAsiaTheme="minorEastAsia"/>
-          <w:noProof/>
-          <w:lang w:eastAsia="pt-PT"/>
+          <w:lang w:val="en-US" w:eastAsia="pt-PT"/>
+        </w:rPr>
+      </w:pPr>
+    </w:p>
+    <w:p>
+      <w:pPr>
+        <w:rPr>
+          <w:noProof/>
+          <w:sz w:val="20"/>
+          <w:szCs w:val="20"/>
+          <w:lang w:val="en-US" w:eastAsia="pt-PT"/>
+        </w:rPr>
+      </w:pPr>
+      <w:r>
+        <w:rPr>
+          <w:rFonts w:eastAsiaTheme="minorEastAsia"/>
+          <w:noProof/>
+          <w:lang w:val="en-US" w:eastAsia="pt-PT"/>
         </w:rPr>
         <w:tab/>
       </w:r>
@@ -1784,7 +1844,16 @@
           <w:szCs w:val="20"/>
           <w:lang w:val="en-US" w:eastAsia="pt-PT"/>
         </w:rPr>
-        <w:t xml:space="preserve">2029,84 </w:t>
+        <w:t>2037</w:t>
+      </w:r>
+      <w:r>
+        <w:rPr>
+          <w:noProof/>
+          <w:sz w:val="20"/>
+          <w:szCs w:val="20"/>
+          <w:lang w:val="en-US" w:eastAsia="pt-PT"/>
+        </w:rPr>
+        <w:t xml:space="preserve">,84 </w:t>
       </w:r>
       <w:r>
         <w:rPr>
@@ -1799,7 +1868,7 @@
         <w:rPr>
           <w:rFonts w:eastAsiaTheme="minorEastAsia"/>
           <w:noProof/>
-          <w:lang w:eastAsia="pt-PT"/>
+          <w:lang w:val="en-US" w:eastAsia="pt-PT"/>
         </w:rPr>
         <w:t xml:space="preserve"> </w:t>
       </w:r>
@@ -1810,16 +1879,16 @@
           <w:szCs w:val="20"/>
           <w:lang w:val="en-US" w:eastAsia="pt-PT"/>
         </w:rPr>
-        <w:t>1999,2</w:t>
-      </w:r>
-      <w:r>
-        <w:rPr>
-          <w:noProof/>
-          <w:sz w:val="20"/>
-          <w:szCs w:val="20"/>
-          <w:lang w:val="en-US" w:eastAsia="pt-PT"/>
-        </w:rPr>
-        <w:t xml:space="preserve"> = 1,03 x 10 x (h2 – 15) =&gt; 30,64 = 10,3 x (</w:t>
+        <w:t>2007</w:t>
+      </w:r>
+      <w:r>
+        <w:rPr>
+          <w:noProof/>
+          <w:sz w:val="20"/>
+          <w:szCs w:val="20"/>
+          <w:lang w:val="en-US" w:eastAsia="pt-PT"/>
+        </w:rPr>
+        <w:t>,2 = 1,03 x 10 x (h2 – 15) =&gt; 30,64 = 10,3 x (</w:t>
       </w:r>
       <w:r>
         <w:rPr>
@@ -1894,7 +1963,7 @@
           <w:noProof/>
           <w:sz w:val="20"/>
           <w:szCs w:val="20"/>
-          <w:lang w:eastAsia="pt-PT"/>
+          <w:lang w:val="en-US" w:eastAsia="pt-PT"/>
         </w:rPr>
       </w:pPr>
       <w:r>
@@ -1911,7 +1980,7 @@
           <w:noProof/>
           <w:sz w:val="20"/>
           <w:szCs w:val="20"/>
-          <w:lang w:eastAsia="pt-PT"/>
+          <w:lang w:val="en-US" w:eastAsia="pt-PT"/>
         </w:rPr>
         <w:t xml:space="preserve">h2 – h1 =&gt; 17,97 – 15 =&gt; 2,97 m </w:t>
       </w:r>
@@ -1922,7 +1991,7 @@
           <w:noProof/>
           <w:sz w:val="20"/>
           <w:szCs w:val="20"/>
-          <w:lang w:eastAsia="pt-PT"/>
+          <w:lang w:val="en-US" w:eastAsia="pt-PT"/>
         </w:rPr>
       </w:pPr>
     </w:p>
@@ -1967,7 +2036,15 @@
       </w:r>
     </w:p>
     <w:p>
-      <w:r>
+      <w:pPr>
+        <w:rPr>
+          <w:lang w:val="en-US"/>
+        </w:rPr>
+      </w:pPr>
+      <w:r>
+        <w:rPr>
+          <w:lang w:val="en-US"/>
+        </w:rPr>
         <w:tab/>
         <w:t>Finally, after carrying out all the calculations, we can see that for our container ship, when we place 100 containers it will sink 2.97 m.</w:t>
       </w:r>

</xml_diff>

<commit_message>
G41-233 #time 10m #comment update US420 document.
</commit_message>
<xml_diff>
--- a/Documentation/Sprint4/LAPR3/US420/US420.docx
+++ b/Documentation/Sprint4/LAPR3/US420/US420.docx
@@ -989,7 +989,34 @@
           <w:szCs w:val="20"/>
           <w:lang w:eastAsia="pt-PT"/>
         </w:rPr>
-        <w:t xml:space="preserve"> + 29,874 + 29,874</w:t>
+        <w:t xml:space="preserve"> + </w:t>
+      </w:r>
+      <w:r>
+        <w:rPr>
+          <w:noProof/>
+          <w:sz w:val="20"/>
+          <w:szCs w:val="20"/>
+          <w:lang w:eastAsia="pt-PT"/>
+        </w:rPr>
+        <w:t>50</w:t>
+      </w:r>
+      <w:r>
+        <w:rPr>
+          <w:noProof/>
+          <w:sz w:val="20"/>
+          <w:szCs w:val="20"/>
+          <w:lang w:eastAsia="pt-PT"/>
+        </w:rPr>
+        <w:t xml:space="preserve"> + </w:t>
+      </w:r>
+      <w:r>
+        <w:rPr>
+          <w:noProof/>
+          <w:sz w:val="20"/>
+          <w:szCs w:val="20"/>
+          <w:lang w:eastAsia="pt-PT"/>
+        </w:rPr>
+        <w:t>50</w:t>
       </w:r>
       <w:r>
         <w:rPr>
@@ -1043,25 +1070,16 @@
           <w:szCs w:val="20"/>
           <w:lang w:eastAsia="pt-PT"/>
         </w:rPr>
-        <w:t>39</w:t>
-      </w:r>
-      <w:r>
-        <w:rPr>
-          <w:noProof/>
-          <w:sz w:val="20"/>
-          <w:szCs w:val="20"/>
-          <w:lang w:eastAsia="pt-PT"/>
-        </w:rPr>
-        <w:t>737</w:t>
-      </w:r>
-      <w:r>
-        <w:rPr>
-          <w:noProof/>
-          <w:sz w:val="20"/>
-          <w:szCs w:val="20"/>
-          <w:lang w:eastAsia="pt-PT"/>
-        </w:rPr>
-        <w:t xml:space="preserve">,88 </w:t>
+        <w:t>40140,4</w:t>
+      </w:r>
+      <w:r>
+        <w:rPr>
+          <w:noProof/>
+          <w:sz w:val="20"/>
+          <w:szCs w:val="20"/>
+          <w:lang w:eastAsia="pt-PT"/>
+        </w:rPr>
+        <w:t xml:space="preserve"> </w:t>
       </w:r>
       <w:r>
         <w:rPr>
@@ -1242,9 +1260,9 @@
           <w:noProof/>
           <w:sz w:val="20"/>
           <w:szCs w:val="20"/>
-          <w:lang w:val="en-US" w:eastAsia="pt-PT"/>
-        </w:rPr>
-        <w:t xml:space="preserve">39737,88 </w:t>
+          <w:lang w:eastAsia="pt-PT"/>
+        </w:rPr>
+        <w:t xml:space="preserve">40140,4 </w:t>
       </w:r>
       <w:r>
         <w:rPr>
@@ -1289,16 +1307,25 @@
           <w:szCs w:val="20"/>
           <w:lang w:val="en-US" w:eastAsia="pt-PT"/>
         </w:rPr>
-        <w:t xml:space="preserve"> P = 2037</w:t>
-      </w:r>
-      <w:r>
-        <w:rPr>
-          <w:noProof/>
-          <w:sz w:val="20"/>
-          <w:szCs w:val="20"/>
-          <w:lang w:val="en-US" w:eastAsia="pt-PT"/>
-        </w:rPr>
-        <w:t xml:space="preserve">,84 Pa </w:t>
+        <w:t xml:space="preserve"> P = </w:t>
+      </w:r>
+      <w:r>
+        <w:rPr>
+          <w:noProof/>
+          <w:sz w:val="20"/>
+          <w:szCs w:val="20"/>
+          <w:lang w:val="en-US" w:eastAsia="pt-PT"/>
+        </w:rPr>
+        <w:t>2058,48</w:t>
+      </w:r>
+      <w:r>
+        <w:rPr>
+          <w:noProof/>
+          <w:sz w:val="20"/>
+          <w:szCs w:val="20"/>
+          <w:lang w:val="en-US" w:eastAsia="pt-PT"/>
+        </w:rPr>
+        <w:t xml:space="preserve"> Pa </w:t>
       </w:r>
     </w:p>
     <w:p>
@@ -1816,16 +1843,16 @@
           <w:szCs w:val="20"/>
           <w:lang w:val="en-US" w:eastAsia="pt-PT"/>
         </w:rPr>
-        <w:t>2037</w:t>
-      </w:r>
-      <w:r>
-        <w:rPr>
-          <w:noProof/>
-          <w:sz w:val="20"/>
-          <w:szCs w:val="20"/>
-          <w:lang w:val="en-US" w:eastAsia="pt-PT"/>
-        </w:rPr>
-        <w:t xml:space="preserve">,84 </w:t>
+        <w:t>2058,48</w:t>
+      </w:r>
+      <w:r>
+        <w:rPr>
+          <w:noProof/>
+          <w:sz w:val="20"/>
+          <w:szCs w:val="20"/>
+          <w:lang w:val="en-US" w:eastAsia="pt-PT"/>
+        </w:rPr>
+        <w:t xml:space="preserve"> </w:t>
       </w:r>
       <w:r>
         <w:rPr>
@@ -1887,7 +1914,25 @@
           <w:szCs w:val="20"/>
           <w:lang w:val="en-US" w:eastAsia="pt-PT"/>
         </w:rPr>
-        <w:t xml:space="preserve"> h2 = 17,97 m</w:t>
+        <w:t xml:space="preserve"> h2 = </w:t>
+      </w:r>
+      <w:r>
+        <w:rPr>
+          <w:noProof/>
+          <w:sz w:val="20"/>
+          <w:szCs w:val="20"/>
+          <w:lang w:val="en-US" w:eastAsia="pt-PT"/>
+        </w:rPr>
+        <w:t>19,98</w:t>
+      </w:r>
+      <w:r>
+        <w:rPr>
+          <w:noProof/>
+          <w:sz w:val="20"/>
+          <w:szCs w:val="20"/>
+          <w:lang w:val="en-US" w:eastAsia="pt-PT"/>
+        </w:rPr>
+        <w:t xml:space="preserve"> m</w:t>
       </w:r>
     </w:p>
     <w:p>
@@ -1954,7 +1999,43 @@
           <w:szCs w:val="20"/>
           <w:lang w:val="en-US" w:eastAsia="pt-PT"/>
         </w:rPr>
-        <w:t xml:space="preserve">h2 – h1 =&gt; 17,97 – 15 =&gt; 2,97 m </w:t>
+        <w:t xml:space="preserve">h2 – h1 =&gt; </w:t>
+      </w:r>
+      <w:r>
+        <w:rPr>
+          <w:noProof/>
+          <w:sz w:val="20"/>
+          <w:szCs w:val="20"/>
+          <w:lang w:val="en-US" w:eastAsia="pt-PT"/>
+        </w:rPr>
+        <w:t>19,98</w:t>
+      </w:r>
+      <w:r>
+        <w:rPr>
+          <w:noProof/>
+          <w:sz w:val="20"/>
+          <w:szCs w:val="20"/>
+          <w:lang w:val="en-US" w:eastAsia="pt-PT"/>
+        </w:rPr>
+        <w:t xml:space="preserve"> – 15 =&gt; </w:t>
+      </w:r>
+      <w:r>
+        <w:rPr>
+          <w:noProof/>
+          <w:sz w:val="20"/>
+          <w:szCs w:val="20"/>
+          <w:lang w:val="en-US" w:eastAsia="pt-PT"/>
+        </w:rPr>
+        <w:t>4,98</w:t>
+      </w:r>
+      <w:r>
+        <w:rPr>
+          <w:noProof/>
+          <w:sz w:val="20"/>
+          <w:szCs w:val="20"/>
+          <w:lang w:val="en-US" w:eastAsia="pt-PT"/>
+        </w:rPr>
+        <w:t xml:space="preserve"> m </w:t>
       </w:r>
     </w:p>
     <w:p>
@@ -2026,13 +2107,33 @@
         </w:rPr>
         <w:t xml:space="preserve"> container ship, when we place 2</w:t>
       </w:r>
+      <w:r>
+        <w:rPr>
+          <w:lang w:val="en-US"/>
+        </w:rPr>
+        <w:t xml:space="preserve">00 containers it will sink </w:t>
+      </w:r>
+      <w:r>
+        <w:rPr>
+          <w:lang w:val="en-US"/>
+        </w:rPr>
+        <w:t>4</w:t>
+      </w:r>
+      <w:proofErr w:type="gramStart"/>
+      <w:r>
+        <w:rPr>
+          <w:lang w:val="en-US"/>
+        </w:rPr>
+        <w:t>,98</w:t>
+      </w:r>
       <w:bookmarkStart w:id="0" w:name="_GoBack"/>
       <w:bookmarkEnd w:id="0"/>
-      <w:r>
-        <w:rPr>
-          <w:lang w:val="en-US"/>
-        </w:rPr>
-        <w:t>00 containers it will sink 2.97 m.</w:t>
+      <w:proofErr w:type="gramEnd"/>
+      <w:r>
+        <w:rPr>
+          <w:lang w:val="en-US"/>
+        </w:rPr>
+        <w:t xml:space="preserve"> m.</w:t>
       </w:r>
     </w:p>
     <w:p>

</xml_diff>

<commit_message>
G41-233 #time 5m #comment update US420 document.
</commit_message>
<xml_diff>
--- a/Documentation/Sprint4/LAPR3/US420/US420.docx
+++ b/Documentation/Sprint4/LAPR3/US420/US420.docx
@@ -206,7 +206,19 @@
         <w:rPr>
           <w:lang w:val="en-US"/>
         </w:rPr>
-        <w:t>00 containers.</w:t>
+        <w:t>00</w:t>
+      </w:r>
+      <w:r>
+        <w:rPr>
+          <w:lang w:val="en-US"/>
+        </w:rPr>
+        <w:t>0</w:t>
+      </w:r>
+      <w:r>
+        <w:rPr>
+          <w:lang w:val="en-US"/>
+        </w:rPr>
+        <w:t xml:space="preserve"> containers.</w:t>
       </w:r>
     </w:p>
     <w:p>
@@ -1007,6 +1019,15 @@
           <w:szCs w:val="20"/>
           <w:lang w:eastAsia="pt-PT"/>
         </w:rPr>
+        <w:t>0</w:t>
+      </w:r>
+      <w:r>
+        <w:rPr>
+          <w:noProof/>
+          <w:sz w:val="20"/>
+          <w:szCs w:val="20"/>
+          <w:lang w:eastAsia="pt-PT"/>
+        </w:rPr>
         <w:t xml:space="preserve"> + </w:t>
       </w:r>
       <w:r>
@@ -1017,6 +1038,15 @@
           <w:lang w:eastAsia="pt-PT"/>
         </w:rPr>
         <w:t>50</w:t>
+      </w:r>
+      <w:r>
+        <w:rPr>
+          <w:noProof/>
+          <w:sz w:val="20"/>
+          <w:szCs w:val="20"/>
+          <w:lang w:eastAsia="pt-PT"/>
+        </w:rPr>
+        <w:t>0</w:t>
       </w:r>
       <w:r>
         <w:rPr>
@@ -1260,7 +1290,7 @@
           <w:noProof/>
           <w:sz w:val="20"/>
           <w:szCs w:val="20"/>
-          <w:lang w:eastAsia="pt-PT"/>
+          <w:lang w:val="en-US" w:eastAsia="pt-PT"/>
         </w:rPr>
         <w:t xml:space="preserve">40140,4 </w:t>
       </w:r>
@@ -1316,7 +1346,7 @@
           <w:szCs w:val="20"/>
           <w:lang w:val="en-US" w:eastAsia="pt-PT"/>
         </w:rPr>
-        <w:t>2058,48</w:t>
+        <w:t>2520,02</w:t>
       </w:r>
       <w:r>
         <w:rPr>
@@ -1436,14 +1466,43 @@
           <w:noProof/>
           <w:lang w:val="en-US" w:eastAsia="pt-PT"/>
         </w:rPr>
-        <w:t xml:space="preserve">= 1,03 </w:t>
-      </w:r>
-      <w:r>
-        <w:rPr>
-          <w:noProof/>
-          <w:lang w:val="en-US" w:eastAsia="pt-PT"/>
-        </w:rPr>
-        <w:t>g/cm</w:t>
+        <w:t>= 1,03</w:t>
+      </w:r>
+      <w:r>
+        <w:rPr>
+          <w:noProof/>
+          <w:lang w:val="en-US" w:eastAsia="pt-PT"/>
+        </w:rPr>
+        <w:t xml:space="preserve"> x 10</w:t>
+      </w:r>
+      <w:r>
+        <w:rPr>
+          <w:rFonts w:cstheme="minorHAnsi"/>
+          <w:noProof/>
+          <w:lang w:val="en-US" w:eastAsia="pt-PT"/>
+        </w:rPr>
+        <w:t>³</w:t>
+      </w:r>
+      <w:r>
+        <w:rPr>
+          <w:noProof/>
+          <w:lang w:val="en-US" w:eastAsia="pt-PT"/>
+        </w:rPr>
+        <w:t xml:space="preserve"> </w:t>
+      </w:r>
+      <w:r>
+        <w:rPr>
+          <w:noProof/>
+          <w:lang w:val="en-US" w:eastAsia="pt-PT"/>
+        </w:rPr>
+        <w:t>k</w:t>
+      </w:r>
+      <w:r>
+        <w:rPr>
+          <w:noProof/>
+          <w:lang w:val="en-US" w:eastAsia="pt-PT"/>
+        </w:rPr>
+        <w:t>g/m</w:t>
       </w:r>
       <w:r>
         <w:rPr>
@@ -1843,7 +1902,7 @@
           <w:szCs w:val="20"/>
           <w:lang w:val="en-US" w:eastAsia="pt-PT"/>
         </w:rPr>
-        <w:t>2058,48</w:t>
+        <w:t>2520,02</w:t>
       </w:r>
       <w:r>
         <w:rPr>
@@ -1887,7 +1946,25 @@
           <w:szCs w:val="20"/>
           <w:lang w:val="en-US" w:eastAsia="pt-PT"/>
         </w:rPr>
-        <w:t>,2 = 1,03 x 10 x (h2 – 15) =&gt; 30,64 = 10,3 x (</w:t>
+        <w:t>,2 = 1</w:t>
+      </w:r>
+      <w:r>
+        <w:rPr>
+          <w:noProof/>
+          <w:sz w:val="20"/>
+          <w:szCs w:val="20"/>
+          <w:lang w:val="en-US" w:eastAsia="pt-PT"/>
+        </w:rPr>
+        <w:t>030</w:t>
+      </w:r>
+      <w:r>
+        <w:rPr>
+          <w:noProof/>
+          <w:sz w:val="20"/>
+          <w:szCs w:val="20"/>
+          <w:lang w:val="en-US" w:eastAsia="pt-PT"/>
+        </w:rPr>
+        <w:t xml:space="preserve"> x 10 x (h2 – 15) =&gt; 30,64 = 10,3 x (</w:t>
       </w:r>
       <w:r>
         <w:rPr>
@@ -1923,7 +2000,7 @@
           <w:szCs w:val="20"/>
           <w:lang w:val="en-US" w:eastAsia="pt-PT"/>
         </w:rPr>
-        <w:t>19,98</w:t>
+        <w:t>15,05</w:t>
       </w:r>
       <w:r>
         <w:rPr>
@@ -2008,7 +2085,7 @@
           <w:szCs w:val="20"/>
           <w:lang w:val="en-US" w:eastAsia="pt-PT"/>
         </w:rPr>
-        <w:t>19,98</w:t>
+        <w:t>15,05</w:t>
       </w:r>
       <w:r>
         <w:rPr>
@@ -2026,7 +2103,7 @@
           <w:szCs w:val="20"/>
           <w:lang w:val="en-US" w:eastAsia="pt-PT"/>
         </w:rPr>
-        <w:t>4,98</w:t>
+        <w:t>0,05</w:t>
       </w:r>
       <w:r>
         <w:rPr>
@@ -2111,23 +2188,35 @@
         <w:rPr>
           <w:lang w:val="en-US"/>
         </w:rPr>
-        <w:t xml:space="preserve">00 containers it will sink </w:t>
-      </w:r>
-      <w:r>
-        <w:rPr>
-          <w:lang w:val="en-US"/>
-        </w:rPr>
-        <w:t>4</w:t>
-      </w:r>
-      <w:proofErr w:type="gramStart"/>
-      <w:r>
-        <w:rPr>
-          <w:lang w:val="en-US"/>
-        </w:rPr>
-        <w:t>,98</w:t>
+        <w:t>00</w:t>
+      </w:r>
+      <w:r>
+        <w:rPr>
+          <w:lang w:val="en-US"/>
+        </w:rPr>
+        <w:t>0</w:t>
       </w:r>
       <w:bookmarkStart w:id="0" w:name="_GoBack"/>
       <w:bookmarkEnd w:id="0"/>
+      <w:r>
+        <w:rPr>
+          <w:lang w:val="en-US"/>
+        </w:rPr>
+        <w:t xml:space="preserve"> containers it will sink </w:t>
+      </w:r>
+      <w:r>
+        <w:rPr>
+          <w:lang w:val="en-US"/>
+        </w:rPr>
+        <w:t>0</w:t>
+      </w:r>
+      <w:proofErr w:type="gramStart"/>
+      <w:r>
+        <w:rPr>
+          <w:lang w:val="en-US"/>
+        </w:rPr>
+        <w:t>,05</w:t>
+      </w:r>
       <w:proofErr w:type="gramEnd"/>
       <w:r>
         <w:rPr>

</xml_diff>

<commit_message>
G41-233 #comment last update US420 document.
</commit_message>
<xml_diff>
--- a/Documentation/Sprint4/LAPR3/US420/US420.docx
+++ b/Documentation/Sprint4/LAPR3/US420/US420.docx
@@ -569,7 +569,34 @@
           <w:szCs w:val="20"/>
           <w:lang w:eastAsia="pt-PT"/>
         </w:rPr>
-        <w:t xml:space="preserve">7,020 + 3861 + 7,020 + </w:t>
+        <w:t>7</w:t>
+      </w:r>
+      <w:r>
+        <w:rPr>
+          <w:noProof/>
+          <w:sz w:val="20"/>
+          <w:szCs w:val="20"/>
+          <w:lang w:eastAsia="pt-PT"/>
+        </w:rPr>
+        <w:t>020 + 3861</w:t>
+      </w:r>
+      <w:r>
+        <w:rPr>
+          <w:noProof/>
+          <w:sz w:val="20"/>
+          <w:szCs w:val="20"/>
+          <w:lang w:eastAsia="pt-PT"/>
+        </w:rPr>
+        <w:t>000 + 7</w:t>
+      </w:r>
+      <w:r>
+        <w:rPr>
+          <w:noProof/>
+          <w:sz w:val="20"/>
+          <w:szCs w:val="20"/>
+          <w:lang w:eastAsia="pt-PT"/>
+        </w:rPr>
+        <w:t xml:space="preserve">020 + </w:t>
       </w:r>
       <w:r>
         <w:rPr>
@@ -587,6 +614,15 @@
           <w:szCs w:val="20"/>
           <w:lang w:eastAsia="pt-PT"/>
         </w:rPr>
+        <w:t>000</w:t>
+      </w:r>
+      <w:r>
+        <w:rPr>
+          <w:noProof/>
+          <w:sz w:val="20"/>
+          <w:szCs w:val="20"/>
+          <w:lang w:eastAsia="pt-PT"/>
+        </w:rPr>
         <w:t xml:space="preserve">) x </w:t>
       </w:r>
       <w:r>
@@ -641,7 +677,25 @@
           <w:szCs w:val="20"/>
           <w:lang w:eastAsia="pt-PT"/>
         </w:rPr>
-        <w:t>,4 N</w:t>
+        <w:t>4</w:t>
+      </w:r>
+      <w:r>
+        <w:rPr>
+          <w:noProof/>
+          <w:sz w:val="20"/>
+          <w:szCs w:val="20"/>
+          <w:lang w:eastAsia="pt-PT"/>
+        </w:rPr>
+        <w:t>00</w:t>
+      </w:r>
+      <w:r>
+        <w:rPr>
+          <w:noProof/>
+          <w:sz w:val="20"/>
+          <w:szCs w:val="20"/>
+          <w:lang w:eastAsia="pt-PT"/>
+        </w:rPr>
+        <w:t xml:space="preserve"> N</w:t>
       </w:r>
     </w:p>
     <w:p>
@@ -835,16 +889,36 @@
           <w:szCs w:val="20"/>
           <w:lang w:val="en-US" w:eastAsia="pt-PT"/>
         </w:rPr>
-        <w:t xml:space="preserve">39140,4 </w:t>
-      </w:r>
-      <w:r>
-        <w:rPr>
-          <w:rFonts w:eastAsiaTheme="minorEastAsia"/>
-          <w:sz w:val="20"/>
-          <w:szCs w:val="20"/>
-          <w:lang w:val="en-US"/>
-        </w:rPr>
-        <w:t>x 10</w:t>
+        <w:t>39140</w:t>
+      </w:r>
+      <w:r>
+        <w:rPr>
+          <w:noProof/>
+          <w:sz w:val="20"/>
+          <w:szCs w:val="20"/>
+          <w:lang w:val="en-US" w:eastAsia="pt-PT"/>
+        </w:rPr>
+        <w:t>4</w:t>
+      </w:r>
+      <w:r>
+        <w:rPr>
+          <w:noProof/>
+          <w:sz w:val="20"/>
+          <w:szCs w:val="20"/>
+          <w:lang w:val="en-US" w:eastAsia="pt-PT"/>
+        </w:rPr>
+        <w:t>00</w:t>
+      </w:r>
+      <w:bookmarkStart w:id="0" w:name="_GoBack"/>
+      <w:bookmarkEnd w:id="0"/>
+      <w:r>
+        <w:rPr>
+          <w:noProof/>
+          <w:sz w:val="20"/>
+          <w:szCs w:val="20"/>
+          <w:lang w:val="en-US" w:eastAsia="pt-PT"/>
+        </w:rPr>
+        <w:t xml:space="preserve"> </w:t>
       </w:r>
       <w:r>
         <w:rPr>
@@ -853,7 +927,7 @@
           <w:szCs w:val="20"/>
           <w:lang w:val="en-US"/>
         </w:rPr>
-        <w:t xml:space="preserve">³ / </w:t>
+        <w:t xml:space="preserve">/ </w:t>
       </w:r>
       <w:r>
         <w:rPr>
@@ -983,7 +1057,34 @@
           <w:szCs w:val="20"/>
           <w:lang w:eastAsia="pt-PT"/>
         </w:rPr>
-        <w:t xml:space="preserve">7,020 + 3861 + 7,020 + </w:t>
+        <w:t>7</w:t>
+      </w:r>
+      <w:r>
+        <w:rPr>
+          <w:noProof/>
+          <w:sz w:val="20"/>
+          <w:szCs w:val="20"/>
+          <w:lang w:eastAsia="pt-PT"/>
+        </w:rPr>
+        <w:t>020 + 3861</w:t>
+      </w:r>
+      <w:r>
+        <w:rPr>
+          <w:noProof/>
+          <w:sz w:val="20"/>
+          <w:szCs w:val="20"/>
+          <w:lang w:eastAsia="pt-PT"/>
+        </w:rPr>
+        <w:t>000 + 7</w:t>
+      </w:r>
+      <w:r>
+        <w:rPr>
+          <w:noProof/>
+          <w:sz w:val="20"/>
+          <w:szCs w:val="20"/>
+          <w:lang w:eastAsia="pt-PT"/>
+        </w:rPr>
+        <w:t xml:space="preserve">020 + </w:t>
       </w:r>
       <w:r>
         <w:rPr>
@@ -1001,6 +1102,15 @@
           <w:szCs w:val="20"/>
           <w:lang w:eastAsia="pt-PT"/>
         </w:rPr>
+        <w:t>000</w:t>
+      </w:r>
+      <w:r>
+        <w:rPr>
+          <w:noProof/>
+          <w:sz w:val="20"/>
+          <w:szCs w:val="20"/>
+          <w:lang w:eastAsia="pt-PT"/>
+        </w:rPr>
         <w:t xml:space="preserve"> + </w:t>
       </w:r>
       <w:r>
@@ -1100,7 +1210,25 @@
           <w:szCs w:val="20"/>
           <w:lang w:eastAsia="pt-PT"/>
         </w:rPr>
-        <w:t>40140,4</w:t>
+        <w:t>40140</w:t>
+      </w:r>
+      <w:r>
+        <w:rPr>
+          <w:noProof/>
+          <w:sz w:val="20"/>
+          <w:szCs w:val="20"/>
+          <w:lang w:eastAsia="pt-PT"/>
+        </w:rPr>
+        <w:t>4</w:t>
+      </w:r>
+      <w:r>
+        <w:rPr>
+          <w:noProof/>
+          <w:sz w:val="20"/>
+          <w:szCs w:val="20"/>
+          <w:lang w:eastAsia="pt-PT"/>
+        </w:rPr>
+        <w:t>00</w:t>
       </w:r>
       <w:r>
         <w:rPr>
@@ -1292,16 +1420,34 @@
           <w:szCs w:val="20"/>
           <w:lang w:val="en-US" w:eastAsia="pt-PT"/>
         </w:rPr>
-        <w:t xml:space="preserve">40140,4 </w:t>
-      </w:r>
-      <w:r>
-        <w:rPr>
-          <w:rFonts w:eastAsiaTheme="minorEastAsia"/>
-          <w:sz w:val="20"/>
-          <w:szCs w:val="20"/>
-          <w:lang w:val="en-US"/>
-        </w:rPr>
-        <w:t>x 10</w:t>
+        <w:t>40140</w:t>
+      </w:r>
+      <w:r>
+        <w:rPr>
+          <w:noProof/>
+          <w:sz w:val="20"/>
+          <w:szCs w:val="20"/>
+          <w:lang w:val="en-US" w:eastAsia="pt-PT"/>
+        </w:rPr>
+        <w:t>4</w:t>
+      </w:r>
+      <w:r>
+        <w:rPr>
+          <w:noProof/>
+          <w:sz w:val="20"/>
+          <w:szCs w:val="20"/>
+          <w:lang w:val="en-US" w:eastAsia="pt-PT"/>
+        </w:rPr>
+        <w:t>00</w:t>
+      </w:r>
+      <w:r>
+        <w:rPr>
+          <w:noProof/>
+          <w:sz w:val="20"/>
+          <w:szCs w:val="20"/>
+          <w:lang w:val="en-US" w:eastAsia="pt-PT"/>
+        </w:rPr>
+        <w:t xml:space="preserve"> </w:t>
       </w:r>
       <w:r>
         <w:rPr>
@@ -1310,7 +1456,7 @@
           <w:szCs w:val="20"/>
           <w:lang w:val="en-US"/>
         </w:rPr>
-        <w:t xml:space="preserve">³ / </w:t>
+        <w:t xml:space="preserve">/ </w:t>
       </w:r>
       <w:r>
         <w:rPr>
@@ -2196,8 +2342,6 @@
         </w:rPr>
         <w:t>0</w:t>
       </w:r>
-      <w:bookmarkStart w:id="0" w:name="_GoBack"/>
-      <w:bookmarkEnd w:id="0"/>
       <w:r>
         <w:rPr>
           <w:lang w:val="en-US"/>

</xml_diff>